<commit_message>
Added dynamic menu. Added number of products purchased. Change the image in banner cart. Added total in cart. I need to modify the edit form, make something to say the product was bought.
</commit_message>
<xml_diff>
--- a/semester-project-2-report.docx
+++ b/semester-project-2-report.docx
@@ -22,11 +22,11 @@
             <wp:effectExtent l="0" t="0" r="0" b="0"/>
             <wp:wrapTight wrapText="bothSides">
               <wp:wrapPolygon edited="0">
-                <wp:start x="-17" y="0"/>
-                <wp:lineTo x="-17" y="21522"/>
-                <wp:lineTo x="21564" y="21522"/>
-                <wp:lineTo x="21564" y="0"/>
-                <wp:lineTo x="-17" y="0"/>
+                <wp:start x="-28" y="0"/>
+                <wp:lineTo x="-28" y="21492"/>
+                <wp:lineTo x="21553" y="21492"/>
+                <wp:lineTo x="21553" y="0"/>
+                <wp:lineTo x="-28" y="0"/>
               </wp:wrapPolygon>
             </wp:wrapTight>
             <wp:docPr id="1" name="Picture 6" descr="A screenshot of a cell phone&#10;&#10;Description automatically generated"/>
@@ -1143,66 +1143,119 @@
         </w:rPr>
         <w:fldChar w:fldCharType="end"/>
       </w:r>
+      <w:r>
+        <w:rPr>
+          <w:rFonts w:ascii="Helvetica Neue Thin" w:hAnsi="Helvetica Neue Thin"/>
+          <w:sz w:val="36"/>
+          <w:szCs w:val="36"/>
+        </w:rPr>
+        <w:t xml:space="preserve">. </w:t>
+      </w:r>
+    </w:p>
+    <w:p>
+      <w:pPr>
+        <w:pStyle w:val="Normal"/>
+        <w:rPr>
+          <w:rFonts w:ascii="Helvetica Neue Thin" w:hAnsi="Helvetica Neue Thin"/>
+          <w:sz w:val="36"/>
+          <w:szCs w:val="36"/>
+        </w:rPr>
+      </w:pPr>
+      <w:r>
+        <w:rPr>
+          <w:rFonts w:ascii="Helvetica Neue Thin" w:hAnsi="Helvetica Neue Thin"/>
+          <w:sz w:val="36"/>
+          <w:szCs w:val="36"/>
+        </w:rPr>
+      </w:r>
+    </w:p>
+    <w:p>
+      <w:pPr>
+        <w:pStyle w:val="Normal"/>
+        <w:rPr>
+          <w:rFonts w:ascii="Helvetica Neue Thin" w:hAnsi="Helvetica Neue Thin"/>
+          <w:sz w:val="36"/>
+          <w:szCs w:val="36"/>
+        </w:rPr>
+      </w:pPr>
       <w:hyperlink r:id="rId10">
+        <w:r>
+          <w:rPr>
+            <w:rStyle w:val="InternetLink"/>
+            <w:rFonts w:ascii="Helvetica Neue Thin" w:hAnsi="Helvetica Neue Thin"/>
+            <w:sz w:val="36"/>
+            <w:szCs w:val="36"/>
+          </w:rPr>
+          <w:t>https://pixabay.com/pt/photos/cooper-corre-esporte-correr-2343558/</w:t>
+        </w:r>
+      </w:hyperlink>
+      <w:hyperlink r:id="rId11">
         <w:r>
           <w:rPr>
             <w:rFonts w:ascii="Helvetica Neue Thin" w:hAnsi="Helvetica Neue Thin"/>
             <w:sz w:val="36"/>
             <w:szCs w:val="36"/>
           </w:rPr>
-          <w:t xml:space="preserve">. </w:t>
+          <w:t xml:space="preserve">  </w:t>
         </w:r>
       </w:hyperlink>
-    </w:p>
-    <w:p>
-      <w:pPr>
-        <w:pStyle w:val="Normal"/>
-        <w:rPr>
-          <w:rFonts w:ascii="Helvetica Neue Thin" w:hAnsi="Helvetica Neue Thin"/>
-          <w:sz w:val="36"/>
-          <w:szCs w:val="36"/>
-        </w:rPr>
-      </w:pPr>
-      <w:r>
-        <w:rPr>
-          <w:rFonts w:ascii="Helvetica Neue Thin" w:hAnsi="Helvetica Neue Thin"/>
-          <w:sz w:val="36"/>
-          <w:szCs w:val="36"/>
-        </w:rPr>
-      </w:r>
-    </w:p>
-    <w:p>
-      <w:pPr>
-        <w:pStyle w:val="Normal"/>
-        <w:rPr>
-          <w:rFonts w:ascii="Helvetica Neue Thin" w:hAnsi="Helvetica Neue Thin"/>
-          <w:sz w:val="36"/>
-          <w:szCs w:val="36"/>
-        </w:rPr>
-      </w:pPr>
-      <w:r>
-        <w:rPr>
-          <w:rFonts w:ascii="Helvetica Neue Thin" w:hAnsi="Helvetica Neue Thin"/>
-          <w:sz w:val="36"/>
-          <w:szCs w:val="36"/>
-        </w:rPr>
-      </w:r>
-    </w:p>
-    <w:p>
-      <w:pPr>
-        <w:pStyle w:val="Normal"/>
-        <w:rPr>
-          <w:rFonts w:ascii="Helvetica Neue Thin" w:hAnsi="Helvetica Neue Thin"/>
-          <w:sz w:val="36"/>
-          <w:szCs w:val="36"/>
-        </w:rPr>
-      </w:pPr>
-      <w:r>
-        <w:rPr>
-          <w:rFonts w:ascii="Helvetica Neue Thin" w:hAnsi="Helvetica Neue Thin"/>
-          <w:sz w:val="36"/>
-          <w:szCs w:val="36"/>
-        </w:rPr>
+      <w:r>
+        <w:rPr>
+          <w:sz w:val="32"/>
+        </w:rPr>
+        <w:t>kinkate</w:t>
+      </w:r>
+    </w:p>
+    <w:p>
+      <w:pPr>
+        <w:pStyle w:val="Normal"/>
+        <w:rPr>
+          <w:rFonts w:ascii="Helvetica Neue Thin" w:hAnsi="Helvetica Neue Thin"/>
+          <w:sz w:val="36"/>
+          <w:szCs w:val="36"/>
+        </w:rPr>
+      </w:pPr>
+      <w:r>
+        <w:rPr>
+          <w:rFonts w:ascii="Helvetica Neue Thin" w:hAnsi="Helvetica Neue Thin"/>
+          <w:sz w:val="36"/>
+          <w:szCs w:val="36"/>
+        </w:rPr>
+      </w:r>
+    </w:p>
+    <w:p>
+      <w:pPr>
+        <w:pStyle w:val="Normal"/>
+        <w:rPr>
+          <w:rFonts w:ascii="Helvetica Neue Thin" w:hAnsi="Helvetica Neue Thin"/>
+          <w:sz w:val="36"/>
+          <w:szCs w:val="36"/>
+        </w:rPr>
+      </w:pPr>
+      <w:r>
+        <w:rPr>
+          <w:rFonts w:ascii="Helvetica Neue Thin" w:hAnsi="Helvetica Neue Thin"/>
+          <w:sz w:val="36"/>
+          <w:szCs w:val="36"/>
+        </w:rPr>
+      </w:r>
+    </w:p>
+    <w:p>
+      <w:pPr>
+        <w:pStyle w:val="Normal"/>
+        <w:rPr>
+          <w:rFonts w:ascii="Helvetica Neue" w:hAnsi="Helvetica Neue"/>
+          <w:sz w:val="44"/>
+          <w:szCs w:val="44"/>
+        </w:rPr>
+      </w:pPr>
+      <w:r>
+        <w:rPr>
+          <w:rFonts w:ascii="Helvetica Neue" w:hAnsi="Helvetica Neue"/>
+          <w:sz w:val="44"/>
+          <w:szCs w:val="44"/>
+        </w:rPr>
+        <w:t>&lt;a href="https://www.flaticon.com/free-icons/feet" title="feet icons"&gt;Feet icons created by Vitaly Gorbachev – Flaticon&lt;/a&gt;</w:t>
       </w:r>
     </w:p>
     <w:p>
@@ -1504,7 +1557,7 @@
       </w:r>
     </w:p>
     <w:sectPr>
-      <w:footerReference w:type="default" r:id="rId11"/>
+      <w:footerReference w:type="default" r:id="rId12"/>
       <w:type w:val="nextPage"/>
       <w:pgSz w:w="11906" w:h="16838"/>
       <w:pgMar w:left="1440" w:right="1440" w:header="0" w:top="1160" w:footer="708" w:bottom="1440" w:gutter="0"/>
@@ -1607,9 +1660,8 @@
     <w:qFormat/>
     <w:pPr>
       <w:widowControl/>
-      <w:kinsoku w:val="true"/>
-      <w:overflowPunct w:val="true"/>
-      <w:autoSpaceDE w:val="true"/>
+      <w:suppressAutoHyphens w:val="true"/>
+      <w:overflowPunct w:val="false"/>
       <w:bidi w:val="0"/>
       <w:spacing w:before="0" w:after="0"/>
       <w:jc w:val="left"/>
@@ -1631,10 +1683,6 @@
     <w:pPr>
       <w:keepNext w:val="true"/>
       <w:keepLines/>
-      <w:numPr>
-        <w:ilvl w:val="0"/>
-        <w:numId w:val="0"/>
-      </w:numPr>
       <w:spacing w:before="480" w:after="0"/>
       <w:outlineLvl w:val="0"/>
     </w:pPr>
@@ -1654,10 +1702,6 @@
     <w:pPr>
       <w:keepNext w:val="true"/>
       <w:keepLines/>
-      <w:numPr>
-        <w:ilvl w:val="0"/>
-        <w:numId w:val="0"/>
-      </w:numPr>
       <w:spacing w:before="200" w:after="0"/>
       <w:outlineLvl w:val="1"/>
     </w:pPr>
@@ -1849,9 +1893,8 @@
     <w:qFormat/>
     <w:pPr>
       <w:widowControl/>
-      <w:kinsoku w:val="true"/>
-      <w:overflowPunct w:val="true"/>
-      <w:autoSpaceDE w:val="true"/>
+      <w:suppressAutoHyphens w:val="true"/>
+      <w:overflowPunct w:val="false"/>
       <w:bidi w:val="0"/>
       <w:spacing w:before="0" w:after="0"/>
       <w:jc w:val="left"/>

</xml_diff>